<commit_message>
download and color nuclei
</commit_message>
<xml_diff>
--- a/Reading materials.docx
+++ b/Reading materials.docx
@@ -129,21 +129,7 @@
             <w:rStyle w:val="Hyperlink"/>
             <w:rFonts w:ascii="Times New Roman" w:eastAsia="Times New Roman" w:hAnsi="Times New Roman" w:cs="Times New Roman"/>
           </w:rPr>
-          <w:t>Different kinds of sc</w:t>
-        </w:r>
-        <w:r>
-          <w:rPr>
-            <w:rStyle w:val="Hyperlink"/>
-            <w:rFonts w:ascii="Times New Roman" w:eastAsia="Times New Roman" w:hAnsi="Times New Roman" w:cs="Times New Roman"/>
-          </w:rPr>
-          <w:t>a</w:t>
-        </w:r>
-        <w:r>
-          <w:rPr>
-            <w:rStyle w:val="Hyperlink"/>
-            <w:rFonts w:ascii="Times New Roman" w:eastAsia="Times New Roman" w:hAnsi="Times New Roman" w:cs="Times New Roman"/>
-          </w:rPr>
-          <w:t>ling</w:t>
+          <w:t>Different kinds of scaling</w:t>
         </w:r>
       </w:hyperlink>
     </w:p>
@@ -209,21 +195,28 @@
             <w:rStyle w:val="Hyperlink"/>
             <w:rFonts w:ascii="Times New Roman" w:eastAsia="Times New Roman" w:hAnsi="Times New Roman" w:cs="Times New Roman"/>
           </w:rPr>
-          <w:t>book on SOM (self-or</w:t>
+          <w:t>book on SOM (self-organizing maps)</w:t>
         </w:r>
+      </w:hyperlink>
+    </w:p>
+    <w:p>
+      <w:pPr>
+        <w:pStyle w:val="ListParagraph"/>
+        <w:numPr>
+          <w:ilvl w:val="0"/>
+          <w:numId w:val="3"/>
+        </w:numPr>
+        <w:rPr>
+          <w:rFonts w:ascii="Times New Roman" w:eastAsia="Times New Roman" w:hAnsi="Times New Roman" w:cs="Times New Roman"/>
+        </w:rPr>
+      </w:pPr>
+      <w:hyperlink r:id="rId12" w:history="1">
         <w:r>
           <w:rPr>
             <w:rStyle w:val="Hyperlink"/>
             <w:rFonts w:ascii="Times New Roman" w:eastAsia="Times New Roman" w:hAnsi="Times New Roman" w:cs="Times New Roman"/>
           </w:rPr>
-          <w:t>g</w:t>
-        </w:r>
-        <w:r>
-          <w:rPr>
-            <w:rStyle w:val="Hyperlink"/>
-            <w:rFonts w:ascii="Times New Roman" w:eastAsia="Times New Roman" w:hAnsi="Times New Roman" w:cs="Times New Roman"/>
-          </w:rPr>
-          <w:t>anizing maps)</w:t>
+          <w:t>Deep clustering summary</w:t>
         </w:r>
       </w:hyperlink>
     </w:p>
@@ -232,103 +225,274 @@
       <w:pPr>
         <w:bidi/>
         <w:rPr>
+          <w:rtl/>
+        </w:rPr>
+      </w:pPr>
+    </w:p>
+    <w:p>
+      <w:r>
+        <w:t xml:space="preserve">Things to talk about with </w:t>
+      </w:r>
+      <w:r>
+        <w:t>R</w:t>
+      </w:r>
+      <w:r>
+        <w:t>on:</w:t>
+      </w:r>
+    </w:p>
+    <w:p>
+      <w:pPr>
+        <w:pStyle w:val="ListParagraph"/>
+        <w:numPr>
+          <w:ilvl w:val="0"/>
+          <w:numId w:val="1"/>
+        </w:numPr>
+      </w:pPr>
+      <w:r>
+        <w:t>Normalizing the data. (How to do that with large dataset?)</w:t>
+      </w:r>
+    </w:p>
+    <w:p>
+      <w:pPr>
+        <w:pStyle w:val="ListParagraph"/>
+        <w:numPr>
+          <w:ilvl w:val="0"/>
+          <w:numId w:val="1"/>
+        </w:numPr>
+      </w:pPr>
+      <w:r>
+        <w:t>Normalization to use (some scalers have `</w:t>
+      </w:r>
+      <w:proofErr w:type="spellStart"/>
+      <w:r>
+        <w:t>partial_fit</w:t>
+      </w:r>
+      <w:proofErr w:type="spellEnd"/>
+      <w:r>
+        <w:t>` option)</w:t>
+      </w:r>
+    </w:p>
+    <w:p>
+      <w:pPr>
+        <w:pStyle w:val="ListParagraph"/>
+        <w:numPr>
+          <w:ilvl w:val="0"/>
+          <w:numId w:val="1"/>
+        </w:numPr>
+      </w:pPr>
+      <w:r>
+        <w:t>Use different distance metrics?</w:t>
+      </w:r>
+    </w:p>
+    <w:p>
+      <w:pPr>
+        <w:pStyle w:val="ListParagraph"/>
+        <w:numPr>
+          <w:ilvl w:val="0"/>
+          <w:numId w:val="1"/>
+        </w:numPr>
+      </w:pPr>
+      <w:r>
+        <w:t>Choose parameters and not use all of them?</w:t>
+      </w:r>
+    </w:p>
+    <w:p>
+      <w:pPr>
+        <w:pStyle w:val="ListParagraph"/>
+        <w:numPr>
+          <w:ilvl w:val="0"/>
+          <w:numId w:val="1"/>
+        </w:numPr>
+      </w:pPr>
+      <w:r>
+        <w:t>Mini-batch K-means</w:t>
+      </w:r>
+    </w:p>
+    <w:p>
+      <w:pPr>
+        <w:pStyle w:val="ListParagraph"/>
+        <w:numPr>
+          <w:ilvl w:val="0"/>
+          <w:numId w:val="1"/>
+        </w:numPr>
+      </w:pPr>
+      <w:r>
+        <w:t>Ask Ori how much RAM we have in our computers in order to load the whole dataset into memory</w:t>
+      </w:r>
+    </w:p>
+    <w:p>
+      <w:pPr>
+        <w:pStyle w:val="ListParagraph"/>
+        <w:numPr>
+          <w:ilvl w:val="0"/>
+          <w:numId w:val="1"/>
+        </w:numPr>
+      </w:pPr>
+      <w:r>
+        <w:t xml:space="preserve">In deep clustering – all the losses mentioned at the </w:t>
+      </w:r>
+      <w:proofErr w:type="spellStart"/>
+      <w:r>
+        <w:t>bgining</w:t>
+      </w:r>
+      <w:proofErr w:type="spellEnd"/>
+      <w:r>
+        <w:t xml:space="preserve"> were losses with a “true” label as well. Would we like to use them as 1vsAll as true labels??</w:t>
+      </w:r>
+    </w:p>
+    <w:p>
+      <w:pPr>
+        <w:bidi/>
+        <w:rPr>
+          <w:rtl/>
+        </w:rPr>
+      </w:pPr>
+    </w:p>
+    <w:p>
+      <w:pPr>
+        <w:bidi/>
+        <w:rPr>
+          <w:rtl/>
+        </w:rPr>
+      </w:pPr>
+    </w:p>
+    <w:p>
+      <w:proofErr w:type="spellStart"/>
+      <w:r>
+        <w:t>SKlearn</w:t>
+      </w:r>
+      <w:proofErr w:type="spellEnd"/>
+      <w:r>
+        <w:t xml:space="preserve"> OOTB scaling algorithms:</w:t>
+      </w:r>
+    </w:p>
+    <w:p>
+      <w:pPr>
+        <w:pStyle w:val="ListParagraph"/>
+        <w:numPr>
+          <w:ilvl w:val="0"/>
+          <w:numId w:val="5"/>
+        </w:numPr>
+      </w:pPr>
+      <w:proofErr w:type="spellStart"/>
+      <w:r>
+        <w:t>StandardScaler</w:t>
+      </w:r>
+      <w:proofErr w:type="spellEnd"/>
+      <w:r>
+        <w:t xml:space="preserve"> – Supports `</w:t>
+      </w:r>
+      <w:proofErr w:type="spellStart"/>
+      <w:r>
+        <w:t>partial_fit</w:t>
+      </w:r>
+      <w:proofErr w:type="spellEnd"/>
+      <w:r>
+        <w:t>`</w:t>
+      </w:r>
+    </w:p>
+    <w:p>
+      <w:pPr>
+        <w:pStyle w:val="ListParagraph"/>
+        <w:numPr>
+          <w:ilvl w:val="0"/>
+          <w:numId w:val="5"/>
+        </w:numPr>
+        <w:rPr>
+          <w:rFonts w:ascii="Times New Roman" w:eastAsia="Times New Roman" w:hAnsi="Times New Roman" w:cs="Times New Roman"/>
+        </w:rPr>
+      </w:pPr>
+      <w:proofErr w:type="spellStart"/>
+      <w:r>
+        <w:rPr>
+          <w:rFonts w:ascii="Menlo" w:eastAsia="Times New Roman" w:hAnsi="Menlo" w:cs="Menlo"/>
+          <w:color w:val="222222"/>
+          <w:sz w:val="21"/>
+          <w:szCs w:val="21"/>
+          <w:shd w:val="clear" w:color="auto" w:fill="F8F8F8"/>
+        </w:rPr>
+        <w:t>MaxAbsScaler</w:t>
+      </w:r>
+      <w:proofErr w:type="spellEnd"/>
+      <w:r>
+        <w:rPr>
+          <w:rFonts w:ascii="Menlo" w:eastAsia="Times New Roman" w:hAnsi="Menlo" w:cs="Menlo"/>
+          <w:color w:val="222222"/>
+          <w:sz w:val="21"/>
+          <w:szCs w:val="21"/>
+          <w:shd w:val="clear" w:color="auto" w:fill="F8F8F8"/>
+        </w:rPr>
+        <w:t xml:space="preserve"> – Supports `</w:t>
+      </w:r>
+      <w:proofErr w:type="spellStart"/>
+      <w:r>
+        <w:rPr>
+          <w:rFonts w:ascii="Menlo" w:eastAsia="Times New Roman" w:hAnsi="Menlo" w:cs="Menlo"/>
+          <w:color w:val="222222"/>
+          <w:sz w:val="21"/>
+          <w:szCs w:val="21"/>
+          <w:shd w:val="clear" w:color="auto" w:fill="F8F8F8"/>
+        </w:rPr>
+        <w:t>partial_fit</w:t>
+      </w:r>
+      <w:proofErr w:type="spellEnd"/>
+      <w:r>
+        <w:rPr>
+          <w:rFonts w:ascii="Menlo" w:eastAsia="Times New Roman" w:hAnsi="Menlo" w:cs="Menlo"/>
+          <w:color w:val="222222"/>
+          <w:sz w:val="21"/>
+          <w:szCs w:val="21"/>
+          <w:shd w:val="clear" w:color="auto" w:fill="F8F8F8"/>
+        </w:rPr>
+        <w:t>`</w:t>
+      </w:r>
+    </w:p>
+    <w:p>
+      <w:pPr>
+        <w:pStyle w:val="ListParagraph"/>
+        <w:numPr>
+          <w:ilvl w:val="0"/>
+          <w:numId w:val="5"/>
+        </w:numPr>
+        <w:rPr>
+          <w:rFonts w:ascii="Times New Roman" w:eastAsia="Times New Roman" w:hAnsi="Times New Roman" w:cs="Times New Roman"/>
+        </w:rPr>
+      </w:pPr>
+      <w:proofErr w:type="spellStart"/>
+      <w:r>
+        <w:rPr>
+          <w:rFonts w:ascii="Menlo" w:eastAsia="Times New Roman" w:hAnsi="Menlo" w:cs="Menlo"/>
+          <w:color w:val="222222"/>
+          <w:sz w:val="21"/>
+          <w:szCs w:val="21"/>
+          <w:shd w:val="clear" w:color="auto" w:fill="F8F8F8"/>
+        </w:rPr>
+        <w:t>MinMaxScaler</w:t>
+      </w:r>
+      <w:proofErr w:type="spellEnd"/>
+      <w:r>
+        <w:rPr>
+          <w:rFonts w:ascii="Menlo" w:eastAsia="Times New Roman" w:hAnsi="Menlo" w:cs="Menlo"/>
+          <w:color w:val="222222"/>
+          <w:sz w:val="21"/>
+          <w:szCs w:val="21"/>
+          <w:shd w:val="clear" w:color="auto" w:fill="F8F8F8"/>
+        </w:rPr>
+        <w:t xml:space="preserve"> – Supports `partial_fit`</w:t>
+      </w:r>
+    </w:p>
+    <w:p>
+      <w:pPr>
+        <w:pStyle w:val="ListParagraph"/>
+        <w:numPr>
+          <w:ilvl w:val="0"/>
+          <w:numId w:val="5"/>
+        </w:numPr>
+        <w:rPr>
           <w:rFonts w:hint="cs"/>
-          <w:rtl/>
-        </w:rPr>
-      </w:pPr>
-    </w:p>
-    <w:p>
-      <w:r>
-        <w:t xml:space="preserve">Things to talk about with </w:t>
-      </w:r>
-      <w:r>
-        <w:t>R</w:t>
-      </w:r>
-      <w:r>
-        <w:t>on:</w:t>
-      </w:r>
-    </w:p>
-    <w:p>
-      <w:pPr>
-        <w:pStyle w:val="ListParagraph"/>
-        <w:numPr>
-          <w:ilvl w:val="0"/>
-          <w:numId w:val="1"/>
-        </w:numPr>
-      </w:pPr>
-      <w:r>
-        <w:t>Normalizing the data. (How to do that with large dataset?)</w:t>
-      </w:r>
-    </w:p>
-    <w:p>
-      <w:pPr>
-        <w:pStyle w:val="ListParagraph"/>
-        <w:numPr>
-          <w:ilvl w:val="0"/>
-          <w:numId w:val="1"/>
-        </w:numPr>
-      </w:pPr>
-      <w:r>
-        <w:t>Normalization to use (some scalers have `</w:t>
-      </w:r>
-      <w:proofErr w:type="spellStart"/>
-      <w:r>
-        <w:t>partial_fit</w:t>
-      </w:r>
-      <w:proofErr w:type="spellEnd"/>
-      <w:r>
-        <w:t>` option)</w:t>
-      </w:r>
-    </w:p>
-    <w:p>
-      <w:pPr>
-        <w:pStyle w:val="ListParagraph"/>
-        <w:numPr>
-          <w:ilvl w:val="0"/>
-          <w:numId w:val="1"/>
-        </w:numPr>
-      </w:pPr>
-      <w:r>
-        <w:t>Use different distance metrics?</w:t>
-      </w:r>
-    </w:p>
-    <w:p>
-      <w:pPr>
-        <w:pStyle w:val="ListParagraph"/>
-        <w:numPr>
-          <w:ilvl w:val="0"/>
-          <w:numId w:val="1"/>
-        </w:numPr>
-      </w:pPr>
-      <w:r>
-        <w:t>Choose parameters and not use all of them?</w:t>
-      </w:r>
-    </w:p>
-    <w:p>
-      <w:pPr>
-        <w:pStyle w:val="ListParagraph"/>
-        <w:numPr>
-          <w:ilvl w:val="0"/>
-          <w:numId w:val="1"/>
-        </w:numPr>
-      </w:pPr>
-      <w:r>
-        <w:t>Mini-batch K-means</w:t>
-      </w:r>
-    </w:p>
-    <w:p>
-      <w:pPr>
-        <w:pStyle w:val="ListParagraph"/>
-        <w:numPr>
-          <w:ilvl w:val="0"/>
-          <w:numId w:val="1"/>
-        </w:numPr>
-      </w:pPr>
-      <w:r>
-        <w:t>Ask Ori how much RAM we have in our computers in order to load the whole dataset into memory</w:t>
-      </w:r>
-    </w:p>
-    <w:p/>
+        </w:rPr>
+      </w:pPr>
+    </w:p>
     <w:p>
       <w:r>
         <w:t xml:space="preserve">Possible </w:t>
@@ -467,7 +631,7 @@
                     </pic:cNvPicPr>
                   </pic:nvPicPr>
                   <pic:blipFill>
-                    <a:blip r:embed="rId12" cstate="print">
+                    <a:blip r:embed="rId13" cstate="print">
                       <a:extLst>
                         <a:ext uri="{28A0092B-C50C-407E-A947-70E740481C1C}">
                           <a14:useLocalDpi xmlns:a14="http://schemas.microsoft.com/office/drawing/2010/main" val="0"/>
@@ -942,6 +1106,95 @@
       </w:pPr>
     </w:lvl>
   </w:abstractNum>
+  <w:abstractNum w:abstractNumId="4" w15:restartNumberingAfterBreak="0">
+    <w:nsid w:val="75B1587C"/>
+    <w:multiLevelType w:val="hybridMultilevel"/>
+    <w:tmpl w:val="32F68B0A"/>
+    <w:lvl w:ilvl="0" w:tplc="0409000F">
+      <w:start w:val="1"/>
+      <w:numFmt w:val="decimal"/>
+      <w:lvlText w:val="%1."/>
+      <w:lvlJc w:val="left"/>
+      <w:pPr>
+        <w:ind w:left="720" w:hanging="360"/>
+      </w:pPr>
+      <w:rPr>
+        <w:rFonts w:hint="default"/>
+      </w:rPr>
+    </w:lvl>
+    <w:lvl w:ilvl="1" w:tplc="04090019" w:tentative="1">
+      <w:start w:val="1"/>
+      <w:numFmt w:val="lowerLetter"/>
+      <w:lvlText w:val="%2."/>
+      <w:lvlJc w:val="left"/>
+      <w:pPr>
+        <w:ind w:left="1440" w:hanging="360"/>
+      </w:pPr>
+    </w:lvl>
+    <w:lvl w:ilvl="2" w:tplc="0409001B" w:tentative="1">
+      <w:start w:val="1"/>
+      <w:numFmt w:val="lowerRoman"/>
+      <w:lvlText w:val="%3."/>
+      <w:lvlJc w:val="right"/>
+      <w:pPr>
+        <w:ind w:left="2160" w:hanging="180"/>
+      </w:pPr>
+    </w:lvl>
+    <w:lvl w:ilvl="3" w:tplc="0409000F" w:tentative="1">
+      <w:start w:val="1"/>
+      <w:numFmt w:val="decimal"/>
+      <w:lvlText w:val="%4."/>
+      <w:lvlJc w:val="left"/>
+      <w:pPr>
+        <w:ind w:left="2880" w:hanging="360"/>
+      </w:pPr>
+    </w:lvl>
+    <w:lvl w:ilvl="4" w:tplc="04090019" w:tentative="1">
+      <w:start w:val="1"/>
+      <w:numFmt w:val="lowerLetter"/>
+      <w:lvlText w:val="%5."/>
+      <w:lvlJc w:val="left"/>
+      <w:pPr>
+        <w:ind w:left="3600" w:hanging="360"/>
+      </w:pPr>
+    </w:lvl>
+    <w:lvl w:ilvl="5" w:tplc="0409001B" w:tentative="1">
+      <w:start w:val="1"/>
+      <w:numFmt w:val="lowerRoman"/>
+      <w:lvlText w:val="%6."/>
+      <w:lvlJc w:val="right"/>
+      <w:pPr>
+        <w:ind w:left="4320" w:hanging="180"/>
+      </w:pPr>
+    </w:lvl>
+    <w:lvl w:ilvl="6" w:tplc="0409000F" w:tentative="1">
+      <w:start w:val="1"/>
+      <w:numFmt w:val="decimal"/>
+      <w:lvlText w:val="%7."/>
+      <w:lvlJc w:val="left"/>
+      <w:pPr>
+        <w:ind w:left="5040" w:hanging="360"/>
+      </w:pPr>
+    </w:lvl>
+    <w:lvl w:ilvl="7" w:tplc="04090019" w:tentative="1">
+      <w:start w:val="1"/>
+      <w:numFmt w:val="lowerLetter"/>
+      <w:lvlText w:val="%8."/>
+      <w:lvlJc w:val="left"/>
+      <w:pPr>
+        <w:ind w:left="5760" w:hanging="360"/>
+      </w:pPr>
+    </w:lvl>
+    <w:lvl w:ilvl="8" w:tplc="0409001B" w:tentative="1">
+      <w:start w:val="1"/>
+      <w:numFmt w:val="lowerRoman"/>
+      <w:lvlText w:val="%9."/>
+      <w:lvlJc w:val="right"/>
+      <w:pPr>
+        <w:ind w:left="6480" w:hanging="180"/>
+      </w:pPr>
+    </w:lvl>
+  </w:abstractNum>
   <w:num w:numId="1">
     <w:abstractNumId w:val="0"/>
   </w:num>
@@ -953,6 +1206,9 @@
   </w:num>
   <w:num w:numId="4">
     <w:abstractNumId w:val="3"/>
+  </w:num>
+  <w:num w:numId="5">
+    <w:abstractNumId w:val="4"/>
   </w:num>
 </w:numbering>
 </file>
@@ -1355,6 +1611,7 @@
   <w:style w:type="character" w:default="1" w:styleId="DefaultParagraphFont">
     <w:name w:val="Default Paragraph Font"/>
     <w:uiPriority w:val="1"/>
+    <w:semiHidden/>
     <w:unhideWhenUsed/>
   </w:style>
   <w:style w:type="table" w:default="1" w:styleId="TableNormal">

</xml_diff>